<commit_message>
Change delete() methods to remove() methods
</commit_message>
<xml_diff>
--- a/lesson-react-20-ajax/instructions/react-ajax.docx
+++ b/lesson-react-20-ajax/instructions/react-ajax.docx
@@ -49,8 +49,13 @@
         </w:numPr>
       </w:pPr>
       <w:r>
-        <w:t>Examine the server REST interface for the Todos</w:t>
-      </w:r>
+        <w:t xml:space="preserve">Examine the server REST interface for the </w:t>
+      </w:r>
+      <w:proofErr w:type="spellStart"/>
+      <w:r>
+        <w:t>Todos</w:t>
+      </w:r>
+      <w:proofErr w:type="spellEnd"/>
     </w:p>
     <w:p>
       <w:pPr>
@@ -61,7 +66,15 @@
         </w:numPr>
       </w:pPr>
       <w:r>
-        <w:t>Modify the todos controller to use the REST interface</w:t>
+        <w:t xml:space="preserve">Modify the </w:t>
+      </w:r>
+      <w:proofErr w:type="spellStart"/>
+      <w:r>
+        <w:t>todos</w:t>
+      </w:r>
+      <w:proofErr w:type="spellEnd"/>
+      <w:r>
+        <w:t xml:space="preserve"> controller to use the REST interface</w:t>
       </w:r>
     </w:p>
     <w:p>
@@ -96,7 +109,15 @@
         <w:pStyle w:val="Step"/>
       </w:pPr>
       <w:r>
-        <w:t>There are two servers in this lab, react-app and restful-server.  The restful-server is an Express app that services the todos with the following API:</w:t>
+        <w:t xml:space="preserve">There are two servers in this lab, react-app and restful-server.  The restful-server is an Express app that services the </w:t>
+      </w:r>
+      <w:proofErr w:type="spellStart"/>
+      <w:r>
+        <w:t>todos</w:t>
+      </w:r>
+      <w:proofErr w:type="spellEnd"/>
+      <w:r>
+        <w:t xml:space="preserve"> with the following API:</w:t>
       </w:r>
     </w:p>
     <w:tbl>
@@ -204,8 +225,13 @@
               </w:numPr>
             </w:pPr>
             <w:r>
-              <w:t>/v1/todos</w:t>
+              <w:t>/v1/</w:t>
             </w:r>
+            <w:proofErr w:type="spellStart"/>
+            <w:r>
+              <w:t>todos</w:t>
+            </w:r>
+            <w:proofErr w:type="spellEnd"/>
           </w:p>
         </w:tc>
         <w:tc>
@@ -261,7 +287,15 @@
               </w:numPr>
             </w:pPr>
             <w:r>
-              <w:t>/v1/todos/1234</w:t>
+              <w:t>/v1/</w:t>
+            </w:r>
+            <w:proofErr w:type="spellStart"/>
+            <w:r>
+              <w:t>todos</w:t>
+            </w:r>
+            <w:proofErr w:type="spellEnd"/>
+            <w:r>
+              <w:t>/1234</w:t>
             </w:r>
           </w:p>
         </w:tc>
@@ -318,8 +352,13 @@
               </w:numPr>
             </w:pPr>
             <w:r>
-              <w:t>/v1/todos</w:t>
+              <w:t>/v1/</w:t>
             </w:r>
+            <w:proofErr w:type="spellStart"/>
+            <w:r>
+              <w:t>todos</w:t>
+            </w:r>
+            <w:proofErr w:type="spellEnd"/>
           </w:p>
         </w:tc>
         <w:tc>
@@ -387,7 +426,15 @@
               </w:numPr>
             </w:pPr>
             <w:r>
-              <w:t>/v1/todos/1234</w:t>
+              <w:t>/v1/</w:t>
+            </w:r>
+            <w:proofErr w:type="spellStart"/>
+            <w:r>
+              <w:t>todos</w:t>
+            </w:r>
+            <w:proofErr w:type="spellEnd"/>
+            <w:r>
+              <w:t>/1234</w:t>
             </w:r>
           </w:p>
         </w:tc>
@@ -465,7 +512,15 @@
               </w:numPr>
             </w:pPr>
             <w:r>
-              <w:t>/v1/todos/1234</w:t>
+              <w:t>/v1/</w:t>
+            </w:r>
+            <w:proofErr w:type="spellStart"/>
+            <w:r>
+              <w:t>todos</w:t>
+            </w:r>
+            <w:proofErr w:type="spellEnd"/>
+            <w:r>
+              <w:t>/1234</w:t>
             </w:r>
           </w:p>
         </w:tc>
@@ -559,7 +614,15 @@
         </w:r>
       </w:hyperlink>
       <w:r>
-        <w:t xml:space="preserve"> and you should see the list of todos similar to the following:</w:t>
+        <w:t xml:space="preserve"> and you should see the list of </w:t>
+      </w:r>
+      <w:proofErr w:type="spellStart"/>
+      <w:r>
+        <w:t>todos</w:t>
+      </w:r>
+      <w:proofErr w:type="spellEnd"/>
+      <w:r>
+        <w:t xml:space="preserve"> similar to the following:</w:t>
       </w:r>
     </w:p>
     <w:p>
@@ -754,7 +817,15 @@
         <w:t xml:space="preserve">Stop the react-app server but leave the restful-server running.  We use the restful-server </w:t>
       </w:r>
       <w:r>
-        <w:t>to access the todos in the exercise.</w:t>
+        <w:t xml:space="preserve">to access the </w:t>
+      </w:r>
+      <w:proofErr w:type="spellStart"/>
+      <w:r>
+        <w:t>todos</w:t>
+      </w:r>
+      <w:proofErr w:type="spellEnd"/>
+      <w:r>
+        <w:t xml:space="preserve"> in the exercise.</w:t>
       </w:r>
     </w:p>
     <w:p>
@@ -826,7 +897,15 @@
         <w:t>todo-controller.js</w:t>
       </w:r>
       <w:r>
-        <w:t xml:space="preserve"> that uses an in-memory copy of the todo list.</w:t>
+        <w:t xml:space="preserve"> that uses an in-memory copy of the </w:t>
+      </w:r>
+      <w:proofErr w:type="spellStart"/>
+      <w:r>
+        <w:t>todo</w:t>
+      </w:r>
+      <w:proofErr w:type="spellEnd"/>
+      <w:r>
+        <w:t xml:space="preserve"> list.</w:t>
       </w:r>
     </w:p>
     <w:p>
@@ -836,16 +915,24 @@
       <w:r>
         <w:t xml:space="preserve">Let’s refactor the </w:t>
       </w:r>
+      <w:proofErr w:type="spellStart"/>
       <w:r>
         <w:rPr>
           <w:rStyle w:val="InlineCode"/>
         </w:rPr>
-        <w:t>src/components</w:t>
-      </w:r>
+        <w:t>src</w:t>
+      </w:r>
+      <w:proofErr w:type="spellEnd"/>
       <w:r>
         <w:rPr>
           <w:rStyle w:val="InlineCode"/>
         </w:rPr>
+        <w:t>/components</w:t>
+      </w:r>
+      <w:r>
+        <w:rPr>
+          <w:rStyle w:val="InlineCode"/>
+        </w:rPr>
         <w:t>/todo-controller.js</w:t>
       </w:r>
       <w:r>
@@ -859,11 +946,25 @@
       <w:r>
         <w:t xml:space="preserve">The </w:t>
       </w:r>
+      <w:proofErr w:type="gramStart"/>
       <w:r>
         <w:rPr>
           <w:rStyle w:val="InlineCode"/>
         </w:rPr>
-        <w:t>delete()</w:t>
+        <w:t>remove</w:t>
+      </w:r>
+      <w:r>
+        <w:rPr>
+          <w:rStyle w:val="InlineCode"/>
+        </w:rPr>
+        <w:t>(</w:t>
+      </w:r>
+      <w:proofErr w:type="gramEnd"/>
+      <w:r>
+        <w:rPr>
+          <w:rStyle w:val="InlineCode"/>
+        </w:rPr>
+        <w:t>)</w:t>
       </w:r>
       <w:r>
         <w:t xml:space="preserve"> method looks like this:</w:t>
@@ -879,13 +980,10 @@
         <w:ind w:left="360" w:hanging="360"/>
       </w:pPr>
       <w:r>
-        <w:rPr>
-          <w:noProof/>
-        </w:rPr>
         <w:drawing>
-          <wp:inline distT="0" distB="0" distL="0" distR="0" wp14:anchorId="5957C027" wp14:editId="5029E958">
-            <wp:extent cx="5486400" cy="1156970"/>
-            <wp:effectExtent l="0" t="0" r="0" b="11430"/>
+          <wp:inline distT="0" distB="0" distL="0" distR="0" wp14:anchorId="6AA4A725" wp14:editId="2F5D62ED">
+            <wp:extent cx="5486400" cy="1330325"/>
+            <wp:effectExtent l="0" t="0" r="0" b="0"/>
             <wp:docPr id="1" name="Picture 1"/>
             <wp:cNvGraphicFramePr>
               <a:graphicFrameLocks xmlns:a="http://schemas.openxmlformats.org/drawingml/2006/main" noChangeAspect="1"/>
@@ -906,7 +1004,7 @@
                   <pic:spPr>
                     <a:xfrm>
                       <a:off x="0" y="0"/>
-                      <a:ext cx="5486400" cy="1156970"/>
+                      <a:ext cx="5486400" cy="1330325"/>
                     </a:xfrm>
                     <a:prstGeom prst="rect">
                       <a:avLst/>
@@ -1020,11 +1118,25 @@
       <w:r>
         <w:t xml:space="preserve">The AJAX </w:t>
       </w:r>
+      <w:proofErr w:type="gramStart"/>
       <w:r>
         <w:rPr>
           <w:rStyle w:val="InlineCode"/>
         </w:rPr>
-        <w:t>delete()</w:t>
+        <w:t>remove</w:t>
+      </w:r>
+      <w:r>
+        <w:rPr>
+          <w:rStyle w:val="InlineCode"/>
+        </w:rPr>
+        <w:t>(</w:t>
+      </w:r>
+      <w:proofErr w:type="gramEnd"/>
+      <w:r>
+        <w:rPr>
+          <w:rStyle w:val="InlineCode"/>
+        </w:rPr>
+        <w:t>)</w:t>
       </w:r>
       <w:r>
         <w:t xml:space="preserve"> method should look like this:</w:t>
@@ -1040,14 +1152,11 @@
         <w:ind w:left="360" w:hanging="360"/>
       </w:pPr>
       <w:r>
-        <w:rPr>
-          <w:noProof/>
-        </w:rPr>
         <w:drawing>
-          <wp:inline distT="0" distB="0" distL="0" distR="0" wp14:anchorId="7A027DB4" wp14:editId="2931CBF0">
-            <wp:extent cx="5486400" cy="1473835"/>
-            <wp:effectExtent l="0" t="0" r="0" b="0"/>
-            <wp:docPr id="6" name="Picture 6"/>
+          <wp:inline distT="0" distB="0" distL="0" distR="0" wp14:anchorId="2571B8AA" wp14:editId="6FF40954">
+            <wp:extent cx="5486400" cy="1546860"/>
+            <wp:effectExtent l="0" t="0" r="0" b="2540"/>
+            <wp:docPr id="3" name="Picture 3"/>
             <wp:cNvGraphicFramePr>
               <a:graphicFrameLocks xmlns:a="http://schemas.openxmlformats.org/drawingml/2006/main" noChangeAspect="1"/>
             </wp:cNvGraphicFramePr>
@@ -1067,7 +1176,7 @@
                   <pic:spPr>
                     <a:xfrm>
                       <a:off x="0" y="0"/>
-                      <a:ext cx="5486400" cy="1473835"/>
+                      <a:ext cx="5486400" cy="1546860"/>
                     </a:xfrm>
                     <a:prstGeom prst="rect">
                       <a:avLst/>
@@ -1091,14 +1200,22 @@
         <w:rPr>
           <w:rStyle w:val="InlineCode"/>
         </w:rPr>
-        <w:t>($.</w:t>
-      </w:r>
+        <w:t>(</w:t>
+      </w:r>
+      <w:proofErr w:type="gramStart"/>
       <w:r>
         <w:rPr>
           <w:rStyle w:val="InlineCode"/>
         </w:rPr>
+        <w:t>$.</w:t>
+      </w:r>
+      <w:r>
+        <w:rPr>
+          <w:rStyle w:val="InlineCode"/>
+        </w:rPr>
         <w:t>ajax</w:t>
       </w:r>
+      <w:proofErr w:type="gramEnd"/>
       <w:r>
         <w:rPr>
           <w:rStyle w:val="InlineCode"/>
@@ -1106,13 +1223,35 @@
         <w:t>()</w:t>
       </w:r>
       <w:r>
-        <w:t xml:space="preserve">) at the url, </w:t>
+        <w:t xml:space="preserve">) at the </w:t>
+      </w:r>
+      <w:proofErr w:type="spellStart"/>
+      <w:r>
+        <w:t>url</w:t>
+      </w:r>
+      <w:proofErr w:type="spellEnd"/>
+      <w:r>
+        <w:t xml:space="preserve">, </w:t>
       </w:r>
       <w:r>
         <w:rPr>
           <w:rStyle w:val="InlineCode"/>
         </w:rPr>
-        <w:t>/v1/todos/:id</w:t>
+        <w:t>/v1/</w:t>
+      </w:r>
+      <w:proofErr w:type="spellStart"/>
+      <w:r>
+        <w:rPr>
+          <w:rStyle w:val="InlineCode"/>
+        </w:rPr>
+        <w:t>todos</w:t>
+      </w:r>
+      <w:proofErr w:type="spellEnd"/>
+      <w:r>
+        <w:rPr>
+          <w:rStyle w:val="InlineCode"/>
+        </w:rPr>
+        <w:t>/:id</w:t>
       </w:r>
       <w:r>
         <w:t xml:space="preserve"> .</w:t>
@@ -1123,7 +1262,20 @@
         <w:pStyle w:val="Step"/>
       </w:pPr>
       <w:r>
-        <w:t>The findAll() method should use the following AJAX call:</w:t>
+        <w:t xml:space="preserve">The </w:t>
+      </w:r>
+      <w:proofErr w:type="spellStart"/>
+      <w:proofErr w:type="gramStart"/>
+      <w:r>
+        <w:t>findAll</w:t>
+      </w:r>
+      <w:proofErr w:type="spellEnd"/>
+      <w:r>
+        <w:t>(</w:t>
+      </w:r>
+      <w:proofErr w:type="gramEnd"/>
+      <w:r>
+        <w:t>) method should use the following AJAX call:</w:t>
       </w:r>
     </w:p>
     <w:p>
@@ -1181,7 +1333,15 @@
         <w:pStyle w:val="Step"/>
       </w:pPr>
       <w:r>
-        <w:t>The create() method should use:</w:t>
+        <w:t xml:space="preserve">The </w:t>
+      </w:r>
+      <w:proofErr w:type="gramStart"/>
+      <w:r>
+        <w:t>create(</w:t>
+      </w:r>
+      <w:proofErr w:type="gramEnd"/>
+      <w:r>
+        <w:t>) method should use:</w:t>
       </w:r>
     </w:p>
     <w:p>
@@ -1291,7 +1451,15 @@
         <w:pStyle w:val="Step"/>
       </w:pPr>
       <w:r>
-        <w:t>The update() method should use:</w:t>
+        <w:t xml:space="preserve">The </w:t>
+      </w:r>
+      <w:proofErr w:type="gramStart"/>
+      <w:r>
+        <w:t>update(</w:t>
+      </w:r>
+      <w:proofErr w:type="gramEnd"/>
+      <w:r>
+        <w:t>) method should use:</w:t>
       </w:r>
     </w:p>
     <w:p>
@@ -1349,6 +1517,7 @@
         <w:pStyle w:val="Step"/>
       </w:pPr>
       <w:r>
+        <w:lastRenderedPageBreak/>
         <w:t>Notice it sends the id as part of the URL.</w:t>
       </w:r>
     </w:p>
@@ -1428,6 +1597,7 @@
         </w:rPr>
         <w:tab/>
       </w:r>
+      <w:proofErr w:type="spellStart"/>
       <w:r>
         <w:rPr>
           <w:rFonts w:ascii="Menlo" w:hAnsi="Menlo" w:cs="Menlo"/>
@@ -1437,7 +1607,19 @@
           <w:sz w:val="18"/>
           <w:szCs w:val="18"/>
         </w:rPr>
-        <w:t xml:space="preserve">var </w:t>
+        <w:t>var</w:t>
+      </w:r>
+      <w:proofErr w:type="spellEnd"/>
+      <w:r>
+        <w:rPr>
+          <w:rFonts w:ascii="Menlo" w:hAnsi="Menlo" w:cs="Menlo"/>
+          <w:b/>
+          <w:bCs/>
+          <w:color w:val="000080"/>
+          <w:sz w:val="18"/>
+          <w:szCs w:val="18"/>
+        </w:rPr>
+        <w:t xml:space="preserve"> </w:t>
       </w:r>
       <w:r>
         <w:rPr>
@@ -1492,7 +1674,31 @@
           <w:sz w:val="18"/>
           <w:szCs w:val="18"/>
         </w:rPr>
-        <w:t>'jquery'</w:t>
+        <w:t>'</w:t>
+      </w:r>
+      <w:proofErr w:type="spellStart"/>
+      <w:r>
+        <w:rPr>
+          <w:rFonts w:ascii="Menlo" w:hAnsi="Menlo" w:cs="Menlo"/>
+          <w:b/>
+          <w:bCs/>
+          <w:color w:val="008000"/>
+          <w:sz w:val="18"/>
+          <w:szCs w:val="18"/>
+        </w:rPr>
+        <w:t>jquery</w:t>
+      </w:r>
+      <w:proofErr w:type="spellEnd"/>
+      <w:r>
+        <w:rPr>
+          <w:rFonts w:ascii="Menlo" w:hAnsi="Menlo" w:cs="Menlo"/>
+          <w:b/>
+          <w:bCs/>
+          <w:color w:val="008000"/>
+          <w:sz w:val="18"/>
+          <w:szCs w:val="18"/>
+        </w:rPr>
+        <w:t>'</w:t>
       </w:r>
       <w:r>
         <w:rPr>
@@ -1544,7 +1750,15 @@
         <w:t>the page.  Add and</w:t>
       </w:r>
       <w:r>
-        <w:t xml:space="preserve"> delete some TODO items.</w:t>
+        <w:t xml:space="preserve"> </w:t>
+      </w:r>
+      <w:bookmarkStart w:id="0" w:name="_GoBack"/>
+      <w:r>
+        <w:t>delete</w:t>
+      </w:r>
+      <w:bookmarkEnd w:id="0"/>
+      <w:r>
+        <w:t xml:space="preserve"> some TODO items.</w:t>
       </w:r>
     </w:p>
     <w:p>
@@ -1563,11 +1777,19 @@
       <w:r>
         <w:t>Instead of using jQuery for the AJAX calls, use the library, ‘</w:t>
       </w:r>
+      <w:proofErr w:type="spellStart"/>
       <w:r>
         <w:rPr>
           <w:rStyle w:val="InlineCode"/>
         </w:rPr>
-        <w:t>axios’</w:t>
+        <w:t>axios</w:t>
+      </w:r>
+      <w:proofErr w:type="spellEnd"/>
+      <w:r>
+        <w:rPr>
+          <w:rStyle w:val="InlineCode"/>
+        </w:rPr>
+        <w:t>’</w:t>
       </w:r>
       <w:r>
         <w:t xml:space="preserve"> or ‘</w:t>
@@ -1578,8 +1800,6 @@
         </w:rPr>
         <w:t>isomorphic-f</w:t>
       </w:r>
-      <w:bookmarkStart w:id="0" w:name="_GoBack"/>
-      <w:bookmarkEnd w:id="0"/>
       <w:r>
         <w:rPr>
           <w:rStyle w:val="InlineCode"/>
@@ -1700,7 +1920,7 @@
         <w:noProof/>
         <w:sz w:val="22"/>
       </w:rPr>
-      <w:t>2</w:t>
+      <w:t>4</w:t>
     </w:r>
     <w:r>
       <w:rPr>
@@ -4275,7 +4495,7 @@
 </file>
 
 <file path=customXml/itemProps1.xml><?xml version="1.0" encoding="utf-8"?>
-<ds:datastoreItem xmlns:ds="http://schemas.openxmlformats.org/officeDocument/2006/customXml" ds:itemID="{D55A32A2-098D-FF44-BEEB-CEEAAF17D365}">
+<ds:datastoreItem xmlns:ds="http://schemas.openxmlformats.org/officeDocument/2006/customXml" ds:itemID="{B04D8F2C-1A5F-A944-9326-AE764FA88551}">
   <ds:schemaRefs>
     <ds:schemaRef ds:uri="http://schemas.openxmlformats.org/officeDocument/2006/bibliography"/>
   </ds:schemaRefs>

</xml_diff>

<commit_message>
Updated labs and instructions
</commit_message>
<xml_diff>
--- a/lesson-react-20-ajax/instructions/react-ajax.docx
+++ b/lesson-react-20-ajax/instructions/react-ajax.docx
@@ -980,6 +980,9 @@
         <w:ind w:left="360" w:hanging="360"/>
       </w:pPr>
       <w:r>
+        <w:rPr>
+          <w:noProof/>
+        </w:rPr>
         <w:drawing>
           <wp:inline distT="0" distB="0" distL="0" distR="0" wp14:anchorId="6AA4A725" wp14:editId="2F5D62ED">
             <wp:extent cx="5486400" cy="1330325"/>
@@ -1070,15 +1073,12 @@
         <w:ind w:left="360" w:hanging="360"/>
       </w:pPr>
       <w:r>
-        <w:rPr>
-          <w:noProof/>
-        </w:rPr>
         <w:lastRenderedPageBreak/>
         <w:drawing>
-          <wp:inline distT="0" distB="0" distL="0" distR="0" wp14:anchorId="24212793" wp14:editId="44F7C039">
-            <wp:extent cx="5486400" cy="369570"/>
-            <wp:effectExtent l="0" t="0" r="0" b="11430"/>
-            <wp:docPr id="8" name="Picture 8"/>
+          <wp:inline distT="0" distB="0" distL="0" distR="0" wp14:anchorId="505443CB" wp14:editId="3B57A7E0">
+            <wp:extent cx="5486400" cy="395605"/>
+            <wp:effectExtent l="0" t="0" r="0" b="10795"/>
+            <wp:docPr id="6" name="Picture 6"/>
             <wp:cNvGraphicFramePr>
               <a:graphicFrameLocks xmlns:a="http://schemas.openxmlformats.org/drawingml/2006/main" noChangeAspect="1"/>
             </wp:cNvGraphicFramePr>
@@ -1098,7 +1098,7 @@
                   <pic:spPr>
                     <a:xfrm>
                       <a:off x="0" y="0"/>
-                      <a:ext cx="5486400" cy="369570"/>
+                      <a:ext cx="5486400" cy="395605"/>
                     </a:xfrm>
                     <a:prstGeom prst="rect">
                       <a:avLst/>
@@ -1152,6 +1152,9 @@
         <w:ind w:left="360" w:hanging="360"/>
       </w:pPr>
       <w:r>
+        <w:rPr>
+          <w:noProof/>
+        </w:rPr>
         <w:drawing>
           <wp:inline distT="0" distB="0" distL="0" distR="0" wp14:anchorId="2571B8AA" wp14:editId="6FF40954">
             <wp:extent cx="5486400" cy="1546860"/>
@@ -1261,6 +1264,7 @@
       <w:pPr>
         <w:pStyle w:val="Step"/>
       </w:pPr>
+      <w:bookmarkStart w:id="0" w:name="_GoBack"/>
       <w:r>
         <w:t xml:space="preserve">The </w:t>
       </w:r>
@@ -1278,6 +1282,7 @@
         <w:t>) method should use the following AJAX call:</w:t>
       </w:r>
     </w:p>
+    <w:bookmarkEnd w:id="0"/>
     <w:p>
       <w:pPr>
         <w:pStyle w:val="Step"/>
@@ -1750,15 +1755,7 @@
         <w:t>the page.  Add and</w:t>
       </w:r>
       <w:r>
-        <w:t xml:space="preserve"> </w:t>
-      </w:r>
-      <w:bookmarkStart w:id="0" w:name="_GoBack"/>
-      <w:r>
-        <w:t>delete</w:t>
-      </w:r>
-      <w:bookmarkEnd w:id="0"/>
-      <w:r>
-        <w:t xml:space="preserve"> some TODO items.</w:t>
+        <w:t xml:space="preserve"> delete some TODO items.</w:t>
       </w:r>
     </w:p>
     <w:p>
@@ -1920,7 +1917,7 @@
         <w:noProof/>
         <w:sz w:val="22"/>
       </w:rPr>
-      <w:t>4</w:t>
+      <w:t>1</w:t>
     </w:r>
     <w:r>
       <w:rPr>
@@ -4495,7 +4492,7 @@
 </file>
 
 <file path=customXml/itemProps1.xml><?xml version="1.0" encoding="utf-8"?>
-<ds:datastoreItem xmlns:ds="http://schemas.openxmlformats.org/officeDocument/2006/customXml" ds:itemID="{B04D8F2C-1A5F-A944-9326-AE764FA88551}">
+<ds:datastoreItem xmlns:ds="http://schemas.openxmlformats.org/officeDocument/2006/customXml" ds:itemID="{FD69EC29-5C1C-3F43-B0F6-65301D6F5586}">
   <ds:schemaRefs>
     <ds:schemaRef ds:uri="http://schemas.openxmlformats.org/officeDocument/2006/bibliography"/>
   </ds:schemaRefs>

</xml_diff>

<commit_message>
Changed the header on the exercise documents. Used to say Node.js
</commit_message>
<xml_diff>
--- a/lesson-react-20-ajax/instructions/react-ajax.docx
+++ b/lesson-react-20-ajax/instructions/react-ajax.docx
@@ -7,7 +7,12 @@
         <w:pStyle w:val="Title"/>
       </w:pPr>
       <w:r>
-        <w:t>React</w:t>
+        <w:t>Re</w:t>
+      </w:r>
+      <w:bookmarkStart w:id="0" w:name="_GoBack"/>
+      <w:bookmarkEnd w:id="0"/>
+      <w:r>
+        <w:t>act</w:t>
       </w:r>
       <w:r>
         <w:t xml:space="preserve"> – </w:t>
@@ -1073,6 +1078,9 @@
         <w:ind w:left="360" w:hanging="360"/>
       </w:pPr>
       <w:r>
+        <w:rPr>
+          <w:noProof/>
+        </w:rPr>
         <w:lastRenderedPageBreak/>
         <w:drawing>
           <wp:inline distT="0" distB="0" distL="0" distR="0" wp14:anchorId="505443CB" wp14:editId="3B57A7E0">
@@ -1264,7 +1272,6 @@
       <w:pPr>
         <w:pStyle w:val="Step"/>
       </w:pPr>
-      <w:bookmarkStart w:id="0" w:name="_GoBack"/>
       <w:r>
         <w:t xml:space="preserve">The </w:t>
       </w:r>
@@ -1282,7 +1289,6 @@
         <w:t>) method should use the following AJAX call:</w:t>
       </w:r>
     </w:p>
-    <w:bookmarkEnd w:id="0"/>
     <w:p>
       <w:pPr>
         <w:pStyle w:val="Step"/>
@@ -1997,7 +2003,13 @@
       <w:rPr>
         <w:sz w:val="32"/>
       </w:rPr>
-      <w:t>Node.js:</w:t>
+      <w:t>React</w:t>
+    </w:r>
+    <w:r>
+      <w:rPr>
+        <w:sz w:val="32"/>
+      </w:rPr>
+      <w:t>.js:</w:t>
     </w:r>
   </w:p>
   <w:p>
@@ -2015,6 +2027,12 @@
         <w:sz w:val="28"/>
       </w:rPr>
       <w:t>React</w:t>
+    </w:r>
+    <w:r>
+      <w:rPr>
+        <w:sz w:val="28"/>
+      </w:rPr>
+      <w:t xml:space="preserve"> - AJAX</w:t>
     </w:r>
   </w:p>
 </w:hdr>
@@ -4492,7 +4510,7 @@
 </file>
 
 <file path=customXml/itemProps1.xml><?xml version="1.0" encoding="utf-8"?>
-<ds:datastoreItem xmlns:ds="http://schemas.openxmlformats.org/officeDocument/2006/customXml" ds:itemID="{FD69EC29-5C1C-3F43-B0F6-65301D6F5586}">
+<ds:datastoreItem xmlns:ds="http://schemas.openxmlformats.org/officeDocument/2006/customXml" ds:itemID="{573D99D6-D5F4-3C46-B962-E929AC84313B}">
   <ds:schemaRefs>
     <ds:schemaRef ds:uri="http://schemas.openxmlformats.org/officeDocument/2006/bibliography"/>
   </ds:schemaRefs>

</xml_diff>